<commit_message>
Versao da PROC que esta sendo desenvolvido com Renato em paralelo ao processo atual
</commit_message>
<xml_diff>
--- a/Chamado Extrato TI-1 (1)-Após reunião com o Luiz.docx
+++ b/Chamado Extrato TI-1 (1)-Após reunião com o Luiz.docx
@@ -147,6 +147,12 @@
           <w:color w:val="FF0000"/>
         </w:rPr>
         <w:t>VLR_BNF1TT_BNFSLD</w:t>
+      </w:r>
+      <w:r>
+        <w:rPr>
+          <w:color w:val="FF0000"/>
+        </w:rPr>
+        <w:t>DR</w:t>
       </w:r>
     </w:p>
     <w:p/>
@@ -4679,21 +4685,6 @@
 </file>
 
 <file path=customXml/item1.xml><?xml version="1.0" encoding="utf-8"?>
-<p:properties xmlns:p="http://schemas.microsoft.com/office/2006/metadata/properties" xmlns:xsi="http://www.w3.org/2001/XMLSchema-instance" xmlns:pc="http://schemas.microsoft.com/office/infopath/2007/PartnerControls">
-  <documentManagement/>
-</p:properties>
-</file>
-
-<file path=customXml/item2.xml><?xml version="1.0" encoding="utf-8"?>
-<?mso-contentType ?>
-<FormTemplates xmlns="http://schemas.microsoft.com/sharepoint/v3/contenttype/forms">
-  <Display>DocumentLibraryForm</Display>
-  <Edit>DocumentLibraryForm</Edit>
-  <New>DocumentLibraryForm</New>
-</FormTemplates>
-</file>
-
-<file path=customXml/item3.xml><?xml version="1.0" encoding="utf-8"?>
 <ct:contentTypeSchema xmlns:ct="http://schemas.microsoft.com/office/2006/metadata/contentType" xmlns:ma="http://schemas.microsoft.com/office/2006/metadata/properties/metaAttributes" ct:_="" ma:_="" ma:contentTypeName="Document" ma:contentTypeID="0x010100BBBF1B6447EE584F831CCFE69DA623CE" ma:contentTypeVersion="12" ma:contentTypeDescription="Create a new document." ma:contentTypeScope="" ma:versionID="b25af179ae98f0e3279d79f7fadba6d4">
   <xsd:schema xmlns:xsd="http://www.w3.org/2001/XMLSchema" xmlns:xs="http://www.w3.org/2001/XMLSchema" xmlns:p="http://schemas.microsoft.com/office/2006/metadata/properties" xmlns:ns3="3951421c-5443-4169-9fae-bb53f4f327b4" xmlns:ns4="fc67bcda-f335-4224-9737-0b179cf2f415" targetNamespace="http://schemas.microsoft.com/office/2006/metadata/properties" ma:root="true" ma:fieldsID="a607c4053013a925d4efdef9067dbe00" ns3:_="" ns4:_="">
     <xsd:import namespace="3951421c-5443-4169-9fae-bb53f4f327b4"/>
@@ -4910,32 +4901,22 @@
 </ct:contentTypeSchema>
 </file>
 
-<file path=customXml/itemProps1.xml><?xml version="1.0" encoding="utf-8"?>
-<ds:datastoreItem xmlns:ds="http://schemas.openxmlformats.org/officeDocument/2006/customXml" ds:itemID="{B814BF9E-2C5C-455E-9B09-E9D71551EBAB}">
-  <ds:schemaRefs>
-    <ds:schemaRef ds:uri="http://purl.org/dc/terms/"/>
-    <ds:schemaRef ds:uri="http://www.w3.org/XML/1998/namespace"/>
-    <ds:schemaRef ds:uri="http://purl.org/dc/elements/1.1/"/>
-    <ds:schemaRef ds:uri="http://purl.org/dc/dcmitype/"/>
-    <ds:schemaRef ds:uri="http://schemas.microsoft.com/office/infopath/2007/PartnerControls"/>
-    <ds:schemaRef ds:uri="http://schemas.microsoft.com/office/2006/documentManagement/types"/>
-    <ds:schemaRef ds:uri="fc67bcda-f335-4224-9737-0b179cf2f415"/>
-    <ds:schemaRef ds:uri="http://schemas.openxmlformats.org/package/2006/metadata/core-properties"/>
-    <ds:schemaRef ds:uri="3951421c-5443-4169-9fae-bb53f4f327b4"/>
-    <ds:schemaRef ds:uri="http://schemas.microsoft.com/office/2006/metadata/properties"/>
-  </ds:schemaRefs>
-</ds:datastoreItem>
+<file path=customXml/item2.xml><?xml version="1.0" encoding="utf-8"?>
+<?mso-contentType ?>
+<FormTemplates xmlns="http://schemas.microsoft.com/sharepoint/v3/contenttype/forms">
+  <Display>DocumentLibraryForm</Display>
+  <Edit>DocumentLibraryForm</Edit>
+  <New>DocumentLibraryForm</New>
+</FormTemplates>
 </file>
 
-<file path=customXml/itemProps2.xml><?xml version="1.0" encoding="utf-8"?>
-<ds:datastoreItem xmlns:ds="http://schemas.openxmlformats.org/officeDocument/2006/customXml" ds:itemID="{625DFDCD-9594-4AAA-9F60-44BA0B9D5068}">
-  <ds:schemaRefs>
-    <ds:schemaRef ds:uri="http://schemas.microsoft.com/sharepoint/v3/contenttype/forms"/>
-  </ds:schemaRefs>
-</ds:datastoreItem>
+<file path=customXml/item3.xml><?xml version="1.0" encoding="utf-8"?>
+<p:properties xmlns:p="http://schemas.microsoft.com/office/2006/metadata/properties" xmlns:xsi="http://www.w3.org/2001/XMLSchema-instance" xmlns:pc="http://schemas.microsoft.com/office/infopath/2007/PartnerControls">
+  <documentManagement/>
+</p:properties>
 </file>
 
-<file path=customXml/itemProps3.xml><?xml version="1.0" encoding="utf-8"?>
+<file path=customXml/itemProps1.xml><?xml version="1.0" encoding="utf-8"?>
 <ds:datastoreItem xmlns:ds="http://schemas.openxmlformats.org/officeDocument/2006/customXml" ds:itemID="{FC219D6F-FBF0-43F1-AB8D-829032A00B51}">
   <ds:schemaRefs>
     <ds:schemaRef ds:uri="http://schemas.microsoft.com/office/2006/metadata/contentType"/>
@@ -4952,4 +4933,21 @@
     <ds:schemaRef ds:uri="http://schemas.microsoft.com/internal/obd"/>
   </ds:schemaRefs>
 </ds:datastoreItem>
+</file>
+
+<file path=customXml/itemProps2.xml><?xml version="1.0" encoding="utf-8"?>
+<ds:datastoreItem xmlns:ds="http://schemas.openxmlformats.org/officeDocument/2006/customXml" ds:itemID="{625DFDCD-9594-4AAA-9F60-44BA0B9D5068}">
+  <ds:schemaRefs>
+    <ds:schemaRef ds:uri="http://schemas.microsoft.com/sharepoint/v3/contenttype/forms"/>
+  </ds:schemaRefs>
+</ds:datastoreItem>
+</file>
+
+<file path=customXml/itemProps3.xml><?xml version="1.0" encoding="utf-8"?>
+<ds:datastoreItem xmlns:ds="http://schemas.openxmlformats.org/officeDocument/2006/customXml" ds:itemID="{B814BF9E-2C5C-455E-9B09-E9D71551EBAB}">
+  <ds:schemaRefs>
+    <ds:schemaRef ds:uri="http://schemas.microsoft.com/office/2006/metadata/properties"/>
+    <ds:schemaRef ds:uri="http://schemas.microsoft.com/office/infopath/2007/PartnerControls"/>
+  </ds:schemaRefs>
+</ds:datastoreItem>
 </file>
</xml_diff>